<commit_message>
Update Lab 5. Dynamically add a person’s manager as an approver (Approval Part 2).docx
</commit_message>
<xml_diff>
--- a/DOCX/Lab 5. Dynamically add a person’s manager as an approver (Approval Part 2).docx
+++ b/DOCX/Lab 5. Dynamically add a person’s manager as an approver (Approval Part 2).docx
@@ -674,22 +674,67 @@
     </w:p>
     <w:p>
       <w:pPr>
+        <w:spacing w:line="256" w:lineRule="auto"/>
+        <w:rPr>
+          <w:rFonts w:ascii="Segoe UI" w:eastAsia="Calibri" w:hAnsi="Segoe UI" w:cs="Times New Roman"/>
+          <w:b/>
+          <w:bCs/>
+          <w:sz w:val="20"/>
+        </w:rPr>
+      </w:pPr>
+      <w:r>
+        <w:rPr>
+          <w:rFonts w:ascii="Segoe UI" w:eastAsia="Calibri" w:hAnsi="Segoe UI" w:cs="Times New Roman"/>
+          <w:b/>
+          <w:bCs/>
+          <w:sz w:val="20"/>
+        </w:rPr>
+        <w:t>We need your feedback</w:t>
+      </w:r>
+    </w:p>
+    <w:p>
+      <w:pPr>
+        <w:spacing w:line="256" w:lineRule="auto"/>
+        <w:rPr>
+          <w:rFonts w:ascii="Segoe UI" w:eastAsia="Calibri" w:hAnsi="Segoe UI" w:cs="Times New Roman"/>
+          <w:sz w:val="20"/>
+        </w:rPr>
+      </w:pPr>
+      <w:r>
+        <w:rPr>
+          <w:rFonts w:ascii="Segoe UI" w:eastAsia="Calibri" w:hAnsi="Segoe UI" w:cs="Times New Roman"/>
+          <w:sz w:val="20"/>
+        </w:rPr>
+        <w:t xml:space="preserve">Do you want to report an issue or to suggest something? We need your feedback: </w:t>
+      </w:r>
+      <w:hyperlink r:id="rId9" w:history="1">
+        <w:r>
+          <w:rPr>
+            <w:rFonts w:ascii="Segoe UI" w:eastAsia="Calibri" w:hAnsi="Segoe UI" w:cs="Times New Roman"/>
+            <w:color w:val="0563C1" w:themeColor="hyperlink"/>
+            <w:sz w:val="20"/>
+            <w:u w:val="single"/>
+          </w:rPr>
+          <w:t>https://github.com/Power-Automate-in-a-day/Training-by-the-community/issues</w:t>
+        </w:r>
+      </w:hyperlink>
+      <w:r>
+        <w:rPr>
+          <w:rFonts w:ascii="Segoe UI" w:eastAsia="Calibri" w:hAnsi="Segoe UI" w:cs="Times New Roman"/>
+          <w:sz w:val="20"/>
+        </w:rPr>
+        <w:t xml:space="preserve"> </w:t>
+      </w:r>
+    </w:p>
+    <w:p>
+      <w:pPr>
         <w:rPr>
           <w:rFonts w:ascii="Segoe UI" w:eastAsia="Segoe UI" w:hAnsi="Segoe UI" w:cs="Times New Roman"/>
           <w:sz w:val="20"/>
           <w:szCs w:val="20"/>
         </w:rPr>
       </w:pPr>
-      <w:r>
-        <w:rPr>
-          <w:rFonts w:ascii="Segoe UI" w:eastAsia="Segoe UI" w:hAnsi="Segoe UI" w:cs="Times New Roman"/>
-          <w:sz w:val="20"/>
-          <w:szCs w:val="20"/>
-        </w:rPr>
-        <w:br w:type="page"/>
-      </w:r>
-    </w:p>
-    <w:p/>
+    </w:p>
     <w:sectPr>
       <w:pgSz w:w="12240" w:h="15840"/>
       <w:pgMar w:top="1440" w:right="1440" w:bottom="1440" w:left="1440" w:header="720" w:footer="720" w:gutter="0"/>

</xml_diff>